<commit_message>
note taken for useContext
</commit_message>
<xml_diff>
--- a/Sumit Saha/Notes/React - Sumit - questions.docx
+++ b/Sumit Saha/Notes/React - Sumit - questions.docx
@@ -444,28 +444,171 @@
           <w:lang w:bidi="bn-IN"/>
         </w:rPr>
       </w:pPr>
+      <w:r>
+        <w:rPr>
+          <w:rFonts w:ascii="Baloo Da 2 Medium" w:hAnsi="Baloo Da 2 Medium" w:cs="Baloo Da 2 Medium" w:hint="cs"/>
+          <w:sz w:val="36"/>
+          <w:szCs w:val="36"/>
+          <w:cs/>
+          <w:lang w:bidi="bn-IN"/>
+        </w:rPr>
+        <w:t xml:space="preserve"> </w:t>
+      </w:r>
+      <w:r>
+        <w:rPr>
+          <w:rFonts w:ascii="Baloo Da 2 Medium" w:hAnsi="Baloo Da 2 Medium" w:cs="Baloo Da 2 Medium"/>
+          <w:sz w:val="36"/>
+          <w:szCs w:val="36"/>
+          <w:lang w:bidi="bn-IN"/>
+        </w:rPr>
+        <w:t xml:space="preserve">useReducer </w:t>
+      </w:r>
+      <w:r>
+        <w:rPr>
+          <w:rFonts w:ascii="Baloo Da 2 Medium" w:hAnsi="Baloo Da 2 Medium" w:cs="Baloo Da 2 Medium" w:hint="cs"/>
+          <w:sz w:val="36"/>
+          <w:szCs w:val="36"/>
+          <w:cs/>
+          <w:lang w:bidi="bn-IN"/>
+        </w:rPr>
+        <w:t>এর একটি ব্যাসিক এক্সাম্পল দেখাও</w:t>
+      </w:r>
+      <w:r>
+        <w:rPr>
+          <w:rFonts w:ascii="Baloo Da 2 Medium" w:hAnsi="Baloo Da 2 Medium" w:cs="Mangal" w:hint="cs"/>
+          <w:sz w:val="36"/>
+          <w:szCs w:val="36"/>
+          <w:cs/>
+          <w:lang w:bidi="bn-IN"/>
+        </w:rPr>
+        <w:t xml:space="preserve">। </w:t>
+      </w:r>
+    </w:p>
+    <w:p>
+      <w:pPr>
+        <w:pStyle w:val="ListParagraph"/>
+        <w:numPr>
+          <w:ilvl w:val="0"/>
+          <w:numId w:val="3"/>
+        </w:numPr>
+        <w:spacing w:after="240"/>
+        <w:rPr>
+          <w:rFonts w:ascii="Baloo Da 2 Medium" w:hAnsi="Baloo Da 2 Medium" w:cs="Baloo Da 2 Medium"/>
+          <w:sz w:val="36"/>
+          <w:szCs w:val="36"/>
+          <w:lang w:bidi="bn-IN"/>
+        </w:rPr>
+      </w:pPr>
+      <w:r>
+        <w:rPr>
+          <w:rFonts w:ascii="Baloo Da 2 Medium" w:hAnsi="Baloo Da 2 Medium" w:cs="Baloo Da 2 Medium"/>
+          <w:sz w:val="36"/>
+          <w:szCs w:val="36"/>
+          <w:lang w:bidi="bn-IN"/>
+        </w:rPr>
+        <w:t xml:space="preserve">useReducer </w:t>
+      </w:r>
+      <w:r>
+        <w:rPr>
+          <w:rFonts w:ascii="Baloo Da 2 Medium" w:hAnsi="Baloo Da 2 Medium" w:cs="Baloo Da 2 Medium" w:hint="cs"/>
+          <w:sz w:val="36"/>
+          <w:szCs w:val="36"/>
+          <w:cs/>
+          <w:lang w:bidi="bn-IN"/>
+        </w:rPr>
+        <w:t xml:space="preserve">এর সাথে ভ্যালু পাঠিয়ে বা </w:t>
+      </w:r>
+      <w:r>
+        <w:rPr>
+          <w:rFonts w:ascii="Baloo Da 2 Medium" w:hAnsi="Baloo Da 2 Medium" w:cs="Baloo Da 2 Medium"/>
+          <w:sz w:val="36"/>
+          <w:szCs w:val="36"/>
+          <w:lang w:bidi="bn-IN"/>
+        </w:rPr>
+        <w:t xml:space="preserve">payload </w:t>
+      </w:r>
+      <w:r>
+        <w:rPr>
+          <w:rFonts w:ascii="Baloo Da 2 Medium" w:hAnsi="Baloo Da 2 Medium" w:cs="Baloo Da 2 Medium" w:hint="cs"/>
+          <w:sz w:val="36"/>
+          <w:szCs w:val="36"/>
+          <w:cs/>
+          <w:lang w:bidi="bn-IN"/>
+        </w:rPr>
+        <w:t xml:space="preserve">ব্যবহার করে একটি এক্সাম্পল দেখাও। </w:t>
+      </w:r>
+      <w:r>
+        <w:rPr>
+          <w:rFonts w:ascii="Baloo Da 2 Medium" w:hAnsi="Baloo Da 2 Medium" w:cs="Baloo Da 2 Medium"/>
+          <w:sz w:val="36"/>
+          <w:szCs w:val="36"/>
+          <w:lang w:bidi="bn-IN"/>
+        </w:rPr>
+        <w:t>(using Form)</w:t>
+      </w:r>
+    </w:p>
+    <w:p>
+      <w:pPr>
+        <w:pStyle w:val="ListParagraph"/>
+        <w:numPr>
+          <w:ilvl w:val="0"/>
+          <w:numId w:val="3"/>
+        </w:numPr>
+        <w:spacing w:after="240"/>
+        <w:rPr>
+          <w:rFonts w:ascii="Baloo Da 2 Medium" w:hAnsi="Baloo Da 2 Medium" w:cs="Baloo Da 2 Medium"/>
+          <w:sz w:val="36"/>
+          <w:szCs w:val="36"/>
+          <w:lang w:bidi="bn-IN"/>
+        </w:rPr>
+      </w:pPr>
+      <w:r>
+        <w:rPr>
+          <w:rFonts w:ascii="Baloo Da 2 Medium" w:hAnsi="Baloo Da 2 Medium" w:cs="Baloo Da 2 Medium"/>
+          <w:sz w:val="36"/>
+          <w:szCs w:val="36"/>
+          <w:lang w:bidi="bn-IN"/>
+        </w:rPr>
+        <w:t xml:space="preserve">useContext </w:t>
+      </w:r>
+      <w:r>
+        <w:rPr>
+          <w:rFonts w:ascii="Baloo Da 2 Medium" w:hAnsi="Baloo Da 2 Medium" w:cs="Baloo Da 2 Medium" w:hint="cs"/>
+          <w:sz w:val="36"/>
+          <w:szCs w:val="36"/>
+          <w:cs/>
+          <w:lang w:bidi="bn-IN"/>
+        </w:rPr>
+        <w:t xml:space="preserve">ব্যবহার করার একটি এক্সাম্পল দাও। </w:t>
+      </w:r>
+    </w:p>
+    <w:p>
+      <w:pPr>
+        <w:pStyle w:val="ListParagraph"/>
+        <w:numPr>
+          <w:ilvl w:val="0"/>
+          <w:numId w:val="3"/>
+        </w:numPr>
+        <w:spacing w:after="240"/>
+        <w:rPr>
+          <w:rFonts w:ascii="Baloo Da 2 Medium" w:hAnsi="Baloo Da 2 Medium" w:cs="Baloo Da 2 Medium"/>
+          <w:sz w:val="36"/>
+          <w:szCs w:val="36"/>
+          <w:lang w:bidi="bn-IN"/>
+        </w:rPr>
+      </w:pPr>
+      <w:r>
+        <w:rPr>
+          <w:rFonts w:ascii="Baloo Da 2 Medium" w:hAnsi="Baloo Da 2 Medium" w:cs="Baloo Da 2 Medium" w:hint="cs"/>
+          <w:sz w:val="36"/>
+          <w:szCs w:val="36"/>
+          <w:cs/>
+          <w:lang w:bidi="bn-IN"/>
+        </w:rPr>
+        <w:t xml:space="preserve"> </w:t>
+      </w:r>
       <w:bookmarkStart w:id="0" w:name="_GoBack"/>
       <w:bookmarkEnd w:id="0"/>
-      <w:r>
-        <w:rPr>
-          <w:rFonts w:ascii="Baloo Da 2 Medium" w:hAnsi="Baloo Da 2 Medium" w:cs="Baloo Da 2 Medium" w:hint="cs"/>
-          <w:sz w:val="36"/>
-          <w:szCs w:val="36"/>
-          <w:cs/>
-          <w:lang w:bidi="bn-IN"/>
-        </w:rPr>
-        <w:t xml:space="preserve"> </w:t>
-      </w:r>
-    </w:p>
-    <w:p>
-      <w:pPr>
-        <w:spacing w:after="240"/>
-        <w:rPr>
-          <w:rFonts w:ascii="Baloo Da 2 Medium" w:hAnsi="Baloo Da 2 Medium" w:cs="Baloo Da 2 Medium"/>
-          <w:sz w:val="36"/>
-          <w:szCs w:val="36"/>
-        </w:rPr>
-      </w:pPr>
     </w:p>
     <w:sectPr>
       <w:headerReference w:type="even" r:id="rId7"/>

</xml_diff>

<commit_message>
learned useRef & forwardRef
</commit_message>
<xml_diff>
--- a/Sumit Saha/Notes/React - Sumit - questions.docx
+++ b/Sumit Saha/Notes/React - Sumit - questions.docx
@@ -374,6 +374,7 @@
       <w:r>
         <w:rPr>
           <w:rFonts w:ascii="Baloo Da 2 Medium" w:hAnsi="Baloo Da 2 Medium" w:cs="Baloo Da 2 Medium"/>
+          <w:color w:val="0070C0"/>
           <w:sz w:val="36"/>
           <w:szCs w:val="36"/>
         </w:rPr>
@@ -457,6 +458,7 @@
       <w:r>
         <w:rPr>
           <w:rFonts w:ascii="Baloo Da 2 Medium" w:hAnsi="Baloo Da 2 Medium" w:cs="Baloo Da 2 Medium"/>
+          <w:color w:val="0070C0"/>
           <w:sz w:val="36"/>
           <w:szCs w:val="36"/>
           <w:lang w:bidi="bn-IN"/>
@@ -502,6 +504,7 @@
       <w:r>
         <w:rPr>
           <w:rFonts w:ascii="Baloo Da 2 Medium" w:hAnsi="Baloo Da 2 Medium" w:cs="Baloo Da 2 Medium"/>
+          <w:color w:val="0070C0"/>
           <w:sz w:val="36"/>
           <w:szCs w:val="36"/>
           <w:lang w:bidi="bn-IN"/>
@@ -565,6 +568,7 @@
       <w:r>
         <w:rPr>
           <w:rFonts w:ascii="Baloo Da 2 Medium" w:hAnsi="Baloo Da 2 Medium" w:cs="Baloo Da 2 Medium"/>
+          <w:color w:val="0070C0"/>
           <w:sz w:val="36"/>
           <w:szCs w:val="36"/>
           <w:lang w:bidi="bn-IN"/>
@@ -599,13 +603,85 @@
       </w:pPr>
       <w:r>
         <w:rPr>
-          <w:rFonts w:ascii="Baloo Da 2 Medium" w:hAnsi="Baloo Da 2 Medium" w:cs="Baloo Da 2 Medium" w:hint="cs"/>
+          <w:rFonts w:ascii="Baloo Da 2 Medium" w:hAnsi="Baloo Da 2 Medium" w:cs="Baloo Da 2 Medium"/>
           <w:sz w:val="36"/>
           <w:szCs w:val="36"/>
           <w:cs/>
           <w:lang w:bidi="bn-IN"/>
         </w:rPr>
         <w:t xml:space="preserve"> </w:t>
+      </w:r>
+      <w:r>
+        <w:rPr>
+          <w:rFonts w:ascii="Baloo Da 2 Medium" w:hAnsi="Baloo Da 2 Medium" w:cs="Baloo Da 2 Medium"/>
+          <w:color w:val="0070C0"/>
+          <w:sz w:val="36"/>
+          <w:szCs w:val="36"/>
+          <w:lang w:bidi="bn-IN"/>
+        </w:rPr>
+        <w:t xml:space="preserve">useRef </w:t>
+      </w:r>
+      <w:r>
+        <w:rPr>
+          <w:rFonts w:ascii="Baloo Da 2 Medium" w:hAnsi="Baloo Da 2 Medium" w:cs="Baloo Da 2 Medium"/>
+          <w:sz w:val="36"/>
+          <w:szCs w:val="36"/>
+          <w:cs/>
+          <w:lang w:bidi="bn-IN"/>
+        </w:rPr>
+        <w:t xml:space="preserve">এর একটি ব্যাসিক এক্সাম্পল দেখাও। </w:t>
+      </w:r>
+    </w:p>
+    <w:p>
+      <w:pPr>
+        <w:spacing w:after="240"/>
+        <w:ind w:left="360"/>
+        <w:rPr>
+          <w:rFonts w:ascii="Baloo Da 2 Medium" w:hAnsi="Baloo Da 2 Medium" w:cs="Baloo Da 2 Medium"/>
+          <w:sz w:val="36"/>
+          <w:szCs w:val="36"/>
+          <w:cs/>
+          <w:lang w:bidi="bn-IN"/>
+        </w:rPr>
+      </w:pPr>
+      <w:r>
+        <w:rPr>
+          <w:rFonts w:ascii="Baloo Da 2 Medium" w:hAnsi="Baloo Da 2 Medium" w:cs="Baloo Da 2 Medium"/>
+          <w:sz w:val="36"/>
+          <w:szCs w:val="36"/>
+          <w:lang w:bidi="bn-IN"/>
+        </w:rPr>
+        <w:t xml:space="preserve">12.  </w:t>
+      </w:r>
+      <w:r>
+        <w:rPr>
+          <w:rFonts w:ascii="Baloo Da 2 Medium" w:hAnsi="Baloo Da 2 Medium" w:cs="Baloo Da 2 Medium"/>
+          <w:color w:val="0070C0"/>
+          <w:sz w:val="36"/>
+          <w:szCs w:val="36"/>
+          <w:lang w:bidi="bn-IN"/>
+        </w:rPr>
+        <w:t>forwardRef</w:t>
+      </w:r>
+      <w:r>
+        <w:rPr>
+          <w:rFonts w:ascii="Baloo Da 2 Medium" w:hAnsi="Baloo Da 2 Medium" w:cs="Baloo Da 2 Medium"/>
+          <w:color w:val="0070C0"/>
+          <w:sz w:val="36"/>
+          <w:szCs w:val="36"/>
+          <w:lang w:bidi="bn-IN"/>
+        </w:rPr>
+        <w:t xml:space="preserve"> </w:t>
+      </w:r>
+      <w:r>
+        <w:rPr>
+          <w:rFonts w:ascii="Baloo Da 2 Medium" w:hAnsi="Baloo Da 2 Medium" w:cs="Baloo Da 2 Medium"/>
+          <w:sz w:val="36"/>
+          <w:szCs w:val="36"/>
+          <w:cs/>
+          <w:lang w:bidi="bn-IN"/>
+        </w:rPr>
+        <w:t xml:space="preserve">কি । একটি ব্যাসিক এক্সাম্পল দিয়ে বোঝাও । </w:t>
       </w:r>
       <w:bookmarkStart w:id="0" w:name="_GoBack"/>
       <w:bookmarkEnd w:id="0"/>

</xml_diff>

<commit_message>
learned higher order function
</commit_message>
<xml_diff>
--- a/Sumit Saha/Notes/React - Sumit - questions.docx
+++ b/Sumit Saha/Notes/React - Sumit - questions.docx
@@ -39,7 +39,7 @@
           <w:ilvl w:val="0"/>
           <w:numId w:val="3"/>
         </w:numPr>
-        <w:spacing w:after="240"/>
+        <w:spacing w:after="240" w:line="276" w:lineRule="auto"/>
         <w:rPr>
           <w:rFonts w:ascii="Baloo Da 2 Medium" w:hAnsi="Baloo Da 2 Medium" w:cs="Baloo Da 2 Medium"/>
           <w:sz w:val="36"/>
@@ -95,7 +95,7 @@
           <w:ilvl w:val="0"/>
           <w:numId w:val="3"/>
         </w:numPr>
-        <w:spacing w:after="240"/>
+        <w:spacing w:after="240" w:line="276" w:lineRule="auto"/>
         <w:rPr>
           <w:rFonts w:ascii="Baloo Da 2 Medium" w:hAnsi="Baloo Da 2 Medium" w:cs="Baloo Da 2 Medium"/>
           <w:sz w:val="36"/>
@@ -151,7 +151,7 @@
           <w:ilvl w:val="0"/>
           <w:numId w:val="3"/>
         </w:numPr>
-        <w:spacing w:after="240"/>
+        <w:spacing w:after="240" w:line="276" w:lineRule="auto"/>
         <w:rPr>
           <w:rFonts w:ascii="Baloo Da 2 Medium" w:hAnsi="Baloo Da 2 Medium" w:cs="Baloo Da 2 Medium"/>
           <w:sz w:val="36"/>
@@ -207,7 +207,7 @@
           <w:ilvl w:val="0"/>
           <w:numId w:val="3"/>
         </w:numPr>
-        <w:spacing w:after="240"/>
+        <w:spacing w:after="240" w:line="276" w:lineRule="auto"/>
         <w:rPr>
           <w:rFonts w:ascii="Baloo Da 2 Medium" w:hAnsi="Baloo Da 2 Medium" w:cs="Baloo Da 2 Medium"/>
           <w:sz w:val="36"/>
@@ -230,7 +230,7 @@
           <w:ilvl w:val="0"/>
           <w:numId w:val="3"/>
         </w:numPr>
-        <w:spacing w:after="240"/>
+        <w:spacing w:after="240" w:line="276" w:lineRule="auto"/>
         <w:rPr>
           <w:rFonts w:ascii="Baloo Da 2 Medium" w:hAnsi="Baloo Da 2 Medium" w:cs="Baloo Da 2 Medium"/>
           <w:sz w:val="36"/>
@@ -301,7 +301,7 @@
           <w:ilvl w:val="0"/>
           <w:numId w:val="3"/>
         </w:numPr>
-        <w:spacing w:after="240"/>
+        <w:spacing w:after="240" w:line="276" w:lineRule="auto"/>
         <w:rPr>
           <w:rFonts w:ascii="Baloo Da 2 Medium" w:hAnsi="Baloo Da 2 Medium" w:cs="Baloo Da 2 Medium"/>
           <w:sz w:val="36"/>
@@ -363,7 +363,7 @@
           <w:ilvl w:val="0"/>
           <w:numId w:val="3"/>
         </w:numPr>
-        <w:spacing w:after="240"/>
+        <w:spacing w:after="240" w:line="276" w:lineRule="auto"/>
         <w:rPr>
           <w:rFonts w:ascii="Baloo Da 2 Medium" w:hAnsi="Baloo Da 2 Medium" w:cs="Baloo Da 2 Medium"/>
           <w:sz w:val="36"/>
@@ -437,7 +437,7 @@
           <w:ilvl w:val="0"/>
           <w:numId w:val="3"/>
         </w:numPr>
-        <w:spacing w:after="240"/>
+        <w:spacing w:after="240" w:line="276" w:lineRule="auto"/>
         <w:rPr>
           <w:rFonts w:ascii="Baloo Da 2 Medium" w:hAnsi="Baloo Da 2 Medium" w:cs="Baloo Da 2 Medium"/>
           <w:sz w:val="36"/>
@@ -493,7 +493,7 @@
           <w:ilvl w:val="0"/>
           <w:numId w:val="3"/>
         </w:numPr>
-        <w:spacing w:after="240"/>
+        <w:spacing w:after="240" w:line="276" w:lineRule="auto"/>
         <w:rPr>
           <w:rFonts w:ascii="Baloo Da 2 Medium" w:hAnsi="Baloo Da 2 Medium" w:cs="Baloo Da 2 Medium"/>
           <w:sz w:val="36"/>
@@ -555,16 +555,26 @@
         <w:pStyle w:val="ListParagraph"/>
         <w:numPr>
           <w:ilvl w:val="0"/>
-          <w:numId w:val="3"/>
+          <w:numId w:val="4"/>
         </w:numPr>
-        <w:spacing w:after="240"/>
-        <w:rPr>
-          <w:rFonts w:ascii="Baloo Da 2 Medium" w:hAnsi="Baloo Da 2 Medium" w:cs="Baloo Da 2 Medium"/>
-          <w:sz w:val="36"/>
-          <w:szCs w:val="36"/>
-          <w:lang w:bidi="bn-IN"/>
-        </w:rPr>
-      </w:pPr>
+        <w:spacing w:after="240" w:line="276" w:lineRule="auto"/>
+        <w:rPr>
+          <w:rFonts w:ascii="Baloo Da 2 Medium" w:hAnsi="Baloo Da 2 Medium" w:cs="Baloo Da 2 Medium"/>
+          <w:sz w:val="36"/>
+          <w:szCs w:val="36"/>
+          <w:lang w:bidi="bn-IN"/>
+        </w:rPr>
+      </w:pPr>
+      <w:r>
+        <w:rPr>
+          <w:rFonts w:ascii="Baloo Da 2 Medium" w:hAnsi="Baloo Da 2 Medium" w:cs="Baloo Da 2 Medium"/>
+          <w:color w:val="0070C0"/>
+          <w:sz w:val="36"/>
+          <w:szCs w:val="36"/>
+          <w:lang w:bidi="bn-IN"/>
+        </w:rPr>
+        <w:t xml:space="preserve">.  </w:t>
+      </w:r>
       <w:r>
         <w:rPr>
           <w:rFonts w:ascii="Baloo Da 2 Medium" w:hAnsi="Baloo Da 2 Medium" w:cs="Baloo Da 2 Medium"/>
@@ -588,28 +598,23 @@
     </w:p>
     <w:p>
       <w:pPr>
-        <w:pStyle w:val="ListParagraph"/>
-        <w:numPr>
-          <w:ilvl w:val="0"/>
-          <w:numId w:val="3"/>
-        </w:numPr>
-        <w:spacing w:after="240"/>
-        <w:rPr>
-          <w:rFonts w:ascii="Baloo Da 2 Medium" w:hAnsi="Baloo Da 2 Medium" w:cs="Baloo Da 2 Medium"/>
-          <w:sz w:val="36"/>
-          <w:szCs w:val="36"/>
-          <w:lang w:bidi="bn-IN"/>
-        </w:rPr>
-      </w:pPr>
-      <w:r>
-        <w:rPr>
-          <w:rFonts w:ascii="Baloo Da 2 Medium" w:hAnsi="Baloo Da 2 Medium" w:cs="Baloo Da 2 Medium"/>
-          <w:sz w:val="36"/>
-          <w:szCs w:val="36"/>
-          <w:cs/>
-          <w:lang w:bidi="bn-IN"/>
-        </w:rPr>
-        <w:t xml:space="preserve"> </w:t>
+        <w:spacing w:after="240" w:line="276" w:lineRule="auto"/>
+        <w:ind w:left="360"/>
+        <w:rPr>
+          <w:rFonts w:ascii="Baloo Da 2 Medium" w:hAnsi="Baloo Da 2 Medium" w:cs="Baloo Da 2 Medium"/>
+          <w:sz w:val="36"/>
+          <w:szCs w:val="36"/>
+          <w:lang w:bidi="bn-IN"/>
+        </w:rPr>
+      </w:pPr>
+      <w:r>
+        <w:rPr>
+          <w:rFonts w:ascii="Baloo Da 2 Medium" w:hAnsi="Baloo Da 2 Medium" w:cs="Baloo Da 2 Medium"/>
+          <w:sz w:val="36"/>
+          <w:szCs w:val="36"/>
+          <w:lang w:bidi="bn-IN"/>
+        </w:rPr>
+        <w:t xml:space="preserve">11.   </w:t>
       </w:r>
       <w:r>
         <w:rPr>
@@ -634,13 +639,12 @@
     </w:p>
     <w:p>
       <w:pPr>
-        <w:spacing w:after="240"/>
+        <w:spacing w:after="240" w:line="276" w:lineRule="auto"/>
         <w:ind w:left="360"/>
         <w:rPr>
           <w:rFonts w:ascii="Baloo Da 2 Medium" w:hAnsi="Baloo Da 2 Medium" w:cs="Baloo Da 2 Medium"/>
           <w:sz w:val="36"/>
           <w:szCs w:val="36"/>
-          <w:cs/>
           <w:lang w:bidi="bn-IN"/>
         </w:rPr>
       </w:pPr>
@@ -661,14 +665,15 @@
           <w:szCs w:val="36"/>
           <w:lang w:bidi="bn-IN"/>
         </w:rPr>
-        <w:t>forwardRef</w:t>
-      </w:r>
-      <w:r>
-        <w:rPr>
-          <w:rFonts w:ascii="Baloo Da 2 Medium" w:hAnsi="Baloo Da 2 Medium" w:cs="Baloo Da 2 Medium"/>
+        <w:t>forward</w:t>
+      </w:r>
+      <w:r>
+        <w:rPr>
+          <w:rFonts w:ascii="Baloo Da 2 Medium" w:hAnsi="Baloo Da 2 Medium" w:cs="Baloo Da 2 Medium" w:hint="cs"/>
           <w:color w:val="0070C0"/>
           <w:sz w:val="36"/>
           <w:szCs w:val="36"/>
+          <w:cs/>
           <w:lang w:bidi="bn-IN"/>
         </w:rPr>
         <w:t xml:space="preserve"> </w:t>
@@ -676,12 +681,93 @@
       <w:r>
         <w:rPr>
           <w:rFonts w:ascii="Baloo Da 2 Medium" w:hAnsi="Baloo Da 2 Medium" w:cs="Baloo Da 2 Medium"/>
+          <w:color w:val="0070C0"/>
+          <w:sz w:val="36"/>
+          <w:szCs w:val="36"/>
+          <w:lang w:bidi="bn-IN"/>
+        </w:rPr>
+        <w:t xml:space="preserve">Ref </w:t>
+      </w:r>
+      <w:r>
+        <w:rPr>
+          <w:rFonts w:ascii="Baloo Da 2 Medium" w:hAnsi="Baloo Da 2 Medium" w:cs="Baloo Da 2 Medium"/>
           <w:sz w:val="36"/>
           <w:szCs w:val="36"/>
           <w:cs/>
           <w:lang w:bidi="bn-IN"/>
         </w:rPr>
         <w:t xml:space="preserve">কি । একটি ব্যাসিক এক্সাম্পল দিয়ে বোঝাও । </w:t>
+      </w:r>
+    </w:p>
+    <w:p>
+      <w:pPr>
+        <w:spacing w:after="240" w:line="276" w:lineRule="auto"/>
+        <w:ind w:left="360"/>
+        <w:rPr>
+          <w:rFonts w:ascii="Baloo Da 2 Medium" w:hAnsi="Baloo Da 2 Medium" w:cs="Baloo Da 2 Medium" w:hint="cs"/>
+          <w:sz w:val="36"/>
+          <w:szCs w:val="36"/>
+          <w:cs/>
+          <w:lang w:bidi="bn-IN"/>
+        </w:rPr>
+      </w:pPr>
+      <w:r>
+        <w:rPr>
+          <w:rFonts w:ascii="Baloo Da 2 Medium" w:hAnsi="Baloo Da 2 Medium" w:cs="Baloo Da 2 Medium"/>
+          <w:sz w:val="36"/>
+          <w:szCs w:val="36"/>
+          <w:lang w:bidi="bn-IN"/>
+        </w:rPr>
+        <w:t xml:space="preserve">13.  </w:t>
+      </w:r>
+      <w:r>
+        <w:rPr>
+          <w:rFonts w:ascii="Baloo Da 2 Medium" w:hAnsi="Baloo Da 2 Medium" w:cs="Baloo Da 2 Medium"/>
+          <w:color w:val="4472C4" w:themeColor="accent1"/>
+          <w:sz w:val="36"/>
+          <w:szCs w:val="36"/>
+          <w:lang w:bidi="bn-IN"/>
+        </w:rPr>
+        <w:t xml:space="preserve">higher order </w:t>
+      </w:r>
+      <w:r>
+        <w:rPr>
+          <w:rFonts w:ascii="Baloo Da 2 Medium" w:hAnsi="Baloo Da 2 Medium" w:cs="Baloo Da 2 Medium" w:hint="cs"/>
+          <w:sz w:val="36"/>
+          <w:szCs w:val="36"/>
+          <w:cs/>
+          <w:lang w:bidi="bn-IN"/>
+        </w:rPr>
+        <w:t xml:space="preserve">ফাংশান কি </w:t>
+      </w:r>
+      <w:r>
+        <w:rPr>
+          <w:rFonts w:ascii="Baloo Da 2 Medium" w:hAnsi="Baloo Da 2 Medium" w:cs="Baloo Da 2 Medium" w:hint="cs"/>
+          <w:sz w:val="36"/>
+          <w:szCs w:val="36"/>
+          <w:lang w:bidi="bn-IN"/>
+        </w:rPr>
+        <w:t>?</w:t>
+      </w:r>
+      <w:r>
+        <w:rPr>
+          <w:rFonts w:ascii="Baloo Da 2 Medium" w:hAnsi="Baloo Da 2 Medium" w:cs="Baloo Da 2 Medium" w:hint="cs"/>
+          <w:sz w:val="36"/>
+          <w:szCs w:val="36"/>
+          <w:cs/>
+          <w:lang w:bidi="bn-IN"/>
+        </w:rPr>
+        <w:t xml:space="preserve"> একটি ব্যাসিক এক্সাম্পল দেখাও</w:t>
+      </w:r>
+      <w:r>
+        <w:rPr>
+          <w:rFonts w:ascii="Baloo Da 2 Medium" w:hAnsi="Baloo Da 2 Medium" w:cs="Mangal" w:hint="cs"/>
+          <w:sz w:val="36"/>
+          <w:szCs w:val="36"/>
+          <w:cs/>
+          <w:lang w:bidi="bn-IN"/>
+        </w:rPr>
+        <w:t xml:space="preserve">। </w:t>
       </w:r>
       <w:bookmarkStart w:id="0" w:name="_GoBack"/>
       <w:bookmarkEnd w:id="0"/>
@@ -906,7 +992,7 @@
   <w:abstractNum w:abstractNumId="1" w15:restartNumberingAfterBreak="0">
     <w:nsid w:val="227F1D98"/>
     <w:multiLevelType w:val="hybridMultilevel"/>
-    <w:tmpl w:val="4DB44A9E"/>
+    <w:tmpl w:val="CBFAEC94"/>
     <w:lvl w:ilvl="0" w:tplc="0409000F">
       <w:start w:val="1"/>
       <w:numFmt w:val="decimal"/>
@@ -1006,6 +1092,96 @@
       </w:pPr>
       <w:rPr>
         <w:rFonts w:hint="default"/>
+      </w:rPr>
+    </w:lvl>
+    <w:lvl w:ilvl="1" w:tplc="04090019" w:tentative="1">
+      <w:start w:val="1"/>
+      <w:numFmt w:val="lowerLetter"/>
+      <w:lvlText w:val="%2."/>
+      <w:lvlJc w:val="left"/>
+      <w:pPr>
+        <w:ind w:left="1440" w:hanging="360"/>
+      </w:pPr>
+    </w:lvl>
+    <w:lvl w:ilvl="2" w:tplc="0409001B" w:tentative="1">
+      <w:start w:val="1"/>
+      <w:numFmt w:val="lowerRoman"/>
+      <w:lvlText w:val="%3."/>
+      <w:lvlJc w:val="right"/>
+      <w:pPr>
+        <w:ind w:left="2160" w:hanging="180"/>
+      </w:pPr>
+    </w:lvl>
+    <w:lvl w:ilvl="3" w:tplc="0409000F" w:tentative="1">
+      <w:start w:val="1"/>
+      <w:numFmt w:val="decimal"/>
+      <w:lvlText w:val="%4."/>
+      <w:lvlJc w:val="left"/>
+      <w:pPr>
+        <w:ind w:left="2880" w:hanging="360"/>
+      </w:pPr>
+    </w:lvl>
+    <w:lvl w:ilvl="4" w:tplc="04090019" w:tentative="1">
+      <w:start w:val="1"/>
+      <w:numFmt w:val="lowerLetter"/>
+      <w:lvlText w:val="%5."/>
+      <w:lvlJc w:val="left"/>
+      <w:pPr>
+        <w:ind w:left="3600" w:hanging="360"/>
+      </w:pPr>
+    </w:lvl>
+    <w:lvl w:ilvl="5" w:tplc="0409001B" w:tentative="1">
+      <w:start w:val="1"/>
+      <w:numFmt w:val="lowerRoman"/>
+      <w:lvlText w:val="%6."/>
+      <w:lvlJc w:val="right"/>
+      <w:pPr>
+        <w:ind w:left="4320" w:hanging="180"/>
+      </w:pPr>
+    </w:lvl>
+    <w:lvl w:ilvl="6" w:tplc="0409000F" w:tentative="1">
+      <w:start w:val="1"/>
+      <w:numFmt w:val="decimal"/>
+      <w:lvlText w:val="%7."/>
+      <w:lvlJc w:val="left"/>
+      <w:pPr>
+        <w:ind w:left="5040" w:hanging="360"/>
+      </w:pPr>
+    </w:lvl>
+    <w:lvl w:ilvl="7" w:tplc="04090019" w:tentative="1">
+      <w:start w:val="1"/>
+      <w:numFmt w:val="lowerLetter"/>
+      <w:lvlText w:val="%8."/>
+      <w:lvlJc w:val="left"/>
+      <w:pPr>
+        <w:ind w:left="5760" w:hanging="360"/>
+      </w:pPr>
+    </w:lvl>
+    <w:lvl w:ilvl="8" w:tplc="0409001B" w:tentative="1">
+      <w:start w:val="1"/>
+      <w:numFmt w:val="lowerRoman"/>
+      <w:lvlText w:val="%9."/>
+      <w:lvlJc w:val="right"/>
+      <w:pPr>
+        <w:ind w:left="6480" w:hanging="180"/>
+      </w:pPr>
+    </w:lvl>
+  </w:abstractNum>
+  <w:abstractNum w:abstractNumId="3" w15:restartNumberingAfterBreak="0">
+    <w:nsid w:val="61124324"/>
+    <w:multiLevelType w:val="hybridMultilevel"/>
+    <w:tmpl w:val="654A2F6C"/>
+    <w:lvl w:ilvl="0" w:tplc="CD0610BE">
+      <w:start w:val="10"/>
+      <w:numFmt w:val="decimal"/>
+      <w:lvlText w:val="%1"/>
+      <w:lvlJc w:val="left"/>
+      <w:pPr>
+        <w:ind w:left="720" w:hanging="360"/>
+      </w:pPr>
+      <w:rPr>
+        <w:rFonts w:hint="default"/>
+        <w:color w:val="auto"/>
       </w:rPr>
     </w:lvl>
     <w:lvl w:ilvl="1" w:tplc="04090019" w:tentative="1">
@@ -1089,6 +1265,9 @@
   </w:num>
   <w:num w:numId="3">
     <w:abstractNumId w:val="1"/>
+  </w:num>
+  <w:num w:numId="4">
+    <w:abstractNumId w:val="3"/>
   </w:num>
 </w:numbering>
 </file>

</xml_diff>

<commit_message>
practiced Higher order components for 3 times
</commit_message>
<xml_diff>
--- a/Sumit Saha/Notes/React - Sumit - questions.docx
+++ b/Sumit Saha/Notes/React - Sumit - questions.docx
@@ -704,21 +704,108 @@
         <w:spacing w:after="240" w:line="276" w:lineRule="auto"/>
         <w:ind w:left="360"/>
         <w:rPr>
+          <w:rFonts w:ascii="Baloo Da 2 Medium" w:hAnsi="Baloo Da 2 Medium" w:cs="Baloo Da 2 Medium"/>
+          <w:sz w:val="36"/>
+          <w:szCs w:val="36"/>
+          <w:lang w:bidi="bn-IN"/>
+        </w:rPr>
+      </w:pPr>
+      <w:r>
+        <w:rPr>
+          <w:rFonts w:ascii="Baloo Da 2 Medium" w:hAnsi="Baloo Da 2 Medium" w:cs="Baloo Da 2 Medium"/>
+          <w:sz w:val="36"/>
+          <w:szCs w:val="36"/>
+          <w:lang w:bidi="bn-IN"/>
+        </w:rPr>
+        <w:t xml:space="preserve">13.  </w:t>
+      </w:r>
+      <w:r>
+        <w:rPr>
+          <w:rFonts w:ascii="Baloo Da 2 Medium" w:hAnsi="Baloo Da 2 Medium" w:cs="Baloo Da 2 Medium"/>
+          <w:color w:val="4472C4" w:themeColor="accent1"/>
+          <w:sz w:val="36"/>
+          <w:szCs w:val="36"/>
+          <w:lang w:bidi="bn-IN"/>
+        </w:rPr>
+        <w:t xml:space="preserve">higher order </w:t>
+      </w:r>
+      <w:r>
+        <w:rPr>
           <w:rFonts w:ascii="Baloo Da 2 Medium" w:hAnsi="Baloo Da 2 Medium" w:cs="Baloo Da 2 Medium" w:hint="cs"/>
           <w:sz w:val="36"/>
           <w:szCs w:val="36"/>
           <w:cs/>
           <w:lang w:bidi="bn-IN"/>
         </w:rPr>
-      </w:pPr>
-      <w:r>
-        <w:rPr>
-          <w:rFonts w:ascii="Baloo Da 2 Medium" w:hAnsi="Baloo Da 2 Medium" w:cs="Baloo Da 2 Medium"/>
-          <w:sz w:val="36"/>
-          <w:szCs w:val="36"/>
-          <w:lang w:bidi="bn-IN"/>
-        </w:rPr>
-        <w:t xml:space="preserve">13.  </w:t>
+        <w:t xml:space="preserve">ফাংশান কি </w:t>
+      </w:r>
+      <w:r>
+        <w:rPr>
+          <w:rFonts w:ascii="Baloo Da 2 Medium" w:hAnsi="Baloo Da 2 Medium" w:cs="Baloo Da 2 Medium" w:hint="cs"/>
+          <w:sz w:val="36"/>
+          <w:szCs w:val="36"/>
+          <w:lang w:bidi="bn-IN"/>
+        </w:rPr>
+        <w:t>?</w:t>
+      </w:r>
+      <w:r>
+        <w:rPr>
+          <w:rFonts w:ascii="Baloo Da 2 Medium" w:hAnsi="Baloo Da 2 Medium" w:cs="Baloo Da 2 Medium" w:hint="cs"/>
+          <w:sz w:val="36"/>
+          <w:szCs w:val="36"/>
+          <w:cs/>
+          <w:lang w:bidi="bn-IN"/>
+        </w:rPr>
+        <w:t xml:space="preserve"> একটি ব্যাসিক এক্সাম্পল দেখাও</w:t>
+      </w:r>
+      <w:r>
+        <w:rPr>
+          <w:rFonts w:ascii="Baloo Da 2 Medium" w:hAnsi="Baloo Da 2 Medium" w:cs="Mangal" w:hint="cs"/>
+          <w:sz w:val="36"/>
+          <w:szCs w:val="36"/>
+          <w:cs/>
+          <w:lang w:bidi="bn-IN"/>
+        </w:rPr>
+        <w:t xml:space="preserve">। </w:t>
+      </w:r>
+    </w:p>
+    <w:p>
+      <w:pPr>
+        <w:spacing w:after="240" w:line="276" w:lineRule="auto"/>
+        <w:ind w:left="360"/>
+        <w:rPr>
+          <w:rFonts w:ascii="Baloo Da 2 Medium" w:hAnsi="Baloo Da 2 Medium" w:cs="Mangal"/>
+          <w:sz w:val="36"/>
+          <w:szCs w:val="36"/>
+          <w:lang w:bidi="bn-IN"/>
+        </w:rPr>
+      </w:pPr>
+      <w:r>
+        <w:rPr>
+          <w:rFonts w:ascii="Baloo Da 2 Medium" w:hAnsi="Baloo Da 2 Medium" w:cs="Baloo Da 2 Medium"/>
+          <w:sz w:val="36"/>
+          <w:szCs w:val="36"/>
+          <w:lang w:bidi="bn-IN"/>
+        </w:rPr>
+        <w:t>1</w:t>
+      </w:r>
+      <w:r>
+        <w:rPr>
+          <w:rFonts w:ascii="Baloo Da 2 Medium" w:hAnsi="Baloo Da 2 Medium" w:cs="Baloo Da 2 Medium"/>
+          <w:sz w:val="36"/>
+          <w:szCs w:val="36"/>
+          <w:lang w:bidi="bn-IN"/>
+        </w:rPr>
+        <w:t>4</w:t>
+      </w:r>
+      <w:r>
+        <w:rPr>
+          <w:rFonts w:ascii="Baloo Da 2 Medium" w:hAnsi="Baloo Da 2 Medium" w:cs="Baloo Da 2 Medium"/>
+          <w:sz w:val="36"/>
+          <w:szCs w:val="36"/>
+          <w:lang w:bidi="bn-IN"/>
+        </w:rPr>
+        <w:t xml:space="preserve">.  </w:t>
       </w:r>
       <w:r>
         <w:rPr>
@@ -732,45 +819,89 @@
       </w:r>
       <w:r>
         <w:rPr>
+          <w:rFonts w:ascii="Baloo Da 2 Medium" w:hAnsi="Baloo Da 2 Medium" w:cs="Baloo Da 2 Medium"/>
+          <w:sz w:val="36"/>
+          <w:szCs w:val="36"/>
+          <w:lang w:bidi="bn-IN"/>
+        </w:rPr>
+        <w:t xml:space="preserve"> </w:t>
+      </w:r>
+      <w:r>
+        <w:rPr>
           <w:rFonts w:ascii="Baloo Da 2 Medium" w:hAnsi="Baloo Da 2 Medium" w:cs="Baloo Da 2 Medium" w:hint="cs"/>
           <w:sz w:val="36"/>
           <w:szCs w:val="36"/>
           <w:cs/>
           <w:lang w:bidi="bn-IN"/>
         </w:rPr>
-        <w:t xml:space="preserve">ফাংশান কি </w:t>
-      </w:r>
-      <w:r>
-        <w:rPr>
-          <w:rFonts w:ascii="Baloo Da 2 Medium" w:hAnsi="Baloo Da 2 Medium" w:cs="Baloo Da 2 Medium" w:hint="cs"/>
-          <w:sz w:val="36"/>
-          <w:szCs w:val="36"/>
-          <w:lang w:bidi="bn-IN"/>
-        </w:rPr>
-        <w:t>?</w:t>
-      </w:r>
-      <w:r>
-        <w:rPr>
-          <w:rFonts w:ascii="Baloo Da 2 Medium" w:hAnsi="Baloo Da 2 Medium" w:cs="Baloo Da 2 Medium" w:hint="cs"/>
-          <w:sz w:val="36"/>
-          <w:szCs w:val="36"/>
-          <w:cs/>
-          <w:lang w:bidi="bn-IN"/>
-        </w:rPr>
-        <w:t xml:space="preserve"> একটি ব্যাসিক এক্সাম্পল দেখাও</w:t>
-      </w:r>
-      <w:r>
-        <w:rPr>
-          <w:rFonts w:ascii="Baloo Da 2 Medium" w:hAnsi="Baloo Da 2 Medium" w:cs="Mangal" w:hint="cs"/>
-          <w:sz w:val="36"/>
-          <w:szCs w:val="36"/>
-          <w:cs/>
-          <w:lang w:bidi="bn-IN"/>
-        </w:rPr>
-        <w:t xml:space="preserve">। </w:t>
+        <w:t>কম্পোনেন্ট</w:t>
       </w:r>
       <w:bookmarkStart w:id="0" w:name="_GoBack"/>
       <w:bookmarkEnd w:id="0"/>
+      <w:r>
+        <w:rPr>
+          <w:rFonts w:ascii="Baloo Da 2 Medium" w:hAnsi="Baloo Da 2 Medium" w:cs="Baloo Da 2 Medium" w:hint="cs"/>
+          <w:sz w:val="36"/>
+          <w:szCs w:val="36"/>
+          <w:cs/>
+          <w:lang w:bidi="bn-IN"/>
+        </w:rPr>
+        <w:t xml:space="preserve"> কি </w:t>
+      </w:r>
+      <w:r>
+        <w:rPr>
+          <w:rFonts w:ascii="Baloo Da 2 Medium" w:hAnsi="Baloo Da 2 Medium" w:cs="Baloo Da 2 Medium" w:hint="cs"/>
+          <w:sz w:val="36"/>
+          <w:szCs w:val="36"/>
+          <w:lang w:bidi="bn-IN"/>
+        </w:rPr>
+        <w:t>?</w:t>
+      </w:r>
+      <w:r>
+        <w:rPr>
+          <w:rFonts w:ascii="Baloo Da 2 Medium" w:hAnsi="Baloo Da 2 Medium" w:cs="Baloo Da 2 Medium" w:hint="cs"/>
+          <w:sz w:val="36"/>
+          <w:szCs w:val="36"/>
+          <w:cs/>
+          <w:lang w:bidi="bn-IN"/>
+        </w:rPr>
+        <w:t xml:space="preserve"> একটি ব্যাসিক এক্সাম্পল দেখাও</w:t>
+      </w:r>
+      <w:r>
+        <w:rPr>
+          <w:rFonts w:ascii="Baloo Da 2 Medium" w:hAnsi="Baloo Da 2 Medium" w:cs="Mangal" w:hint="cs"/>
+          <w:sz w:val="36"/>
+          <w:szCs w:val="36"/>
+          <w:cs/>
+          <w:lang w:bidi="bn-IN"/>
+        </w:rPr>
+        <w:t xml:space="preserve">। </w:t>
+      </w:r>
+    </w:p>
+    <w:p>
+      <w:pPr>
+        <w:spacing w:after="240" w:line="276" w:lineRule="auto"/>
+        <w:ind w:left="360"/>
+        <w:rPr>
+          <w:rFonts w:ascii="Baloo Da 2 Medium" w:hAnsi="Baloo Da 2 Medium" w:cs="Mangal"/>
+          <w:sz w:val="36"/>
+          <w:szCs w:val="36"/>
+          <w:lang w:bidi="bn-IN"/>
+        </w:rPr>
+      </w:pPr>
+    </w:p>
+    <w:p>
+      <w:pPr>
+        <w:spacing w:after="240" w:line="276" w:lineRule="auto"/>
+        <w:ind w:left="360"/>
+        <w:rPr>
+          <w:rFonts w:ascii="Baloo Da 2 Medium" w:hAnsi="Baloo Da 2 Medium" w:cs="Baloo Da 2 Medium" w:hint="cs"/>
+          <w:sz w:val="36"/>
+          <w:szCs w:val="36"/>
+          <w:cs/>
+          <w:lang w:bidi="bn-IN"/>
+        </w:rPr>
+      </w:pPr>
     </w:p>
     <w:sectPr>
       <w:headerReference w:type="even" r:id="rId7"/>

</xml_diff>

<commit_message>
learning cwmerge, cn functions
</commit_message>
<xml_diff>
--- a/Sumit Saha/Notes/React - Sumit - questions.docx
+++ b/Sumit Saha/Notes/React - Sumit - questions.docx
@@ -6,14 +6,18 @@
       <w:pPr>
         <w:jc w:val="center"/>
         <w:rPr>
-          <w:rFonts w:ascii="Baloo Da 2 Medium" w:hAnsi="Baloo Da 2 Medium" w:cs="Baloo Da 2 Medium"/>
-          <w:sz w:val="36"/>
-          <w:szCs w:val="36"/>
-        </w:rPr>
-      </w:pPr>
-      <w:r>
-        <w:rPr>
-          <w:rFonts w:ascii="Baloo Da 2 Medium" w:hAnsi="Baloo Da 2 Medium" w:cs="Baloo Da 2 Medium"/>
+          <w:rFonts w:ascii="Baloo Da 2 SemiBold" w:hAnsi="Baloo Da 2 SemiBold" w:cs="Baloo Da 2 SemiBold"/>
+          <w:b/>
+          <w:bCs/>
+          <w:sz w:val="36"/>
+          <w:szCs w:val="36"/>
+        </w:rPr>
+      </w:pPr>
+      <w:r>
+        <w:rPr>
+          <w:rFonts w:ascii="Baloo Da 2 SemiBold" w:hAnsi="Baloo Da 2 SemiBold" w:cs="Baloo Da 2 SemiBold"/>
+          <w:b/>
+          <w:bCs/>
           <w:color w:val="C00000"/>
           <w:sz w:val="72"/>
           <w:szCs w:val="72"/>
@@ -23,7 +27,9 @@
       </w:r>
       <w:r>
         <w:rPr>
-          <w:rFonts w:ascii="Baloo Da 2 Medium" w:hAnsi="Baloo Da 2 Medium" w:cs="Baloo Da 2 Medium"/>
+          <w:rFonts w:ascii="Baloo Da 2 SemiBold" w:hAnsi="Baloo Da 2 SemiBold" w:cs="Baloo Da 2 SemiBold"/>
+          <w:b/>
+          <w:bCs/>
           <w:color w:val="C00000"/>
           <w:sz w:val="72"/>
           <w:szCs w:val="72"/>
@@ -247,7 +253,7 @@
       </w:r>
       <w:r>
         <w:rPr>
-          <w:rFonts w:ascii="Baloo Da 2 Medium" w:hAnsi="Baloo Da 2 Medium" w:cs="Baloo Da 2 Medium" w:hint="cs"/>
+          <w:rFonts w:ascii="Baloo Da 2 Medium" w:hAnsi="Baloo Da 2 Medium" w:cs="Baloo Da 2 Medium"/>
           <w:sz w:val="36"/>
           <w:szCs w:val="36"/>
           <w:cs/>
@@ -266,7 +272,7 @@
       </w:r>
       <w:r>
         <w:rPr>
-          <w:rFonts w:ascii="Baloo Da 2 Medium" w:hAnsi="Baloo Da 2 Medium" w:cs="Baloo Da 2 Medium" w:hint="cs"/>
+          <w:rFonts w:ascii="Baloo Da 2 Medium" w:hAnsi="Baloo Da 2 Medium" w:cs="Baloo Da 2 Medium"/>
           <w:sz w:val="36"/>
           <w:szCs w:val="36"/>
           <w:cs/>
@@ -276,7 +282,7 @@
       </w:r>
       <w:r>
         <w:rPr>
-          <w:rFonts w:ascii="Baloo Da 2 Medium" w:hAnsi="Baloo Da 2 Medium" w:cs="Baloo Da 2 Medium" w:hint="cs"/>
+          <w:rFonts w:ascii="Baloo Da 2 Medium" w:hAnsi="Baloo Da 2 Medium" w:cs="Baloo Da 2 Medium"/>
           <w:sz w:val="36"/>
           <w:szCs w:val="36"/>
           <w:lang w:bidi="bn-IN"/>
@@ -285,7 +291,7 @@
       </w:r>
       <w:r>
         <w:rPr>
-          <w:rFonts w:ascii="Baloo Da 2 Medium" w:hAnsi="Baloo Da 2 Medium" w:cs="Baloo Da 2 Medium" w:hint="cs"/>
+          <w:rFonts w:ascii="Baloo Da 2 Medium" w:hAnsi="Baloo Da 2 Medium" w:cs="Baloo Da 2 Medium"/>
           <w:sz w:val="36"/>
           <w:szCs w:val="36"/>
           <w:cs/>
@@ -319,7 +325,7 @@
       </w:r>
       <w:r>
         <w:rPr>
-          <w:rFonts w:ascii="Baloo Da 2 Medium" w:hAnsi="Baloo Da 2 Medium" w:cs="Baloo Da 2 Medium" w:hint="cs"/>
+          <w:rFonts w:ascii="Baloo Da 2 Medium" w:hAnsi="Baloo Da 2 Medium" w:cs="Baloo Da 2 Medium"/>
           <w:sz w:val="36"/>
           <w:szCs w:val="36"/>
           <w:cs/>
@@ -338,7 +344,7 @@
       </w:r>
       <w:r>
         <w:rPr>
-          <w:rFonts w:ascii="Baloo Da 2 Medium" w:hAnsi="Baloo Da 2 Medium" w:cs="Baloo Da 2 Medium" w:hint="cs"/>
+          <w:rFonts w:ascii="Baloo Da 2 Medium" w:hAnsi="Baloo Da 2 Medium" w:cs="Baloo Da 2 Medium"/>
           <w:sz w:val="36"/>
           <w:szCs w:val="36"/>
           <w:cs/>
@@ -348,7 +354,7 @@
       </w:r>
       <w:r>
         <w:rPr>
-          <w:rFonts w:ascii="Baloo Da 2 Medium" w:hAnsi="Baloo Da 2 Medium" w:cs="Baloo Da 2 Medium" w:hint="cs"/>
+          <w:rFonts w:ascii="Baloo Da 2 Medium" w:hAnsi="Baloo Da 2 Medium" w:cs="Baloo Da 2 Medium"/>
           <w:sz w:val="36"/>
           <w:szCs w:val="36"/>
           <w:lang w:bidi="bn-IN"/>
@@ -382,37 +388,17 @@
       </w:r>
       <w:r>
         <w:rPr>
-          <w:rFonts w:ascii="Baloo Da 2 Medium" w:hAnsi="Baloo Da 2 Medium" w:cs="Baloo Da 2 Medium" w:hint="cs"/>
-          <w:sz w:val="36"/>
-          <w:szCs w:val="36"/>
-          <w:cs/>
-          <w:lang w:bidi="bn-IN"/>
-        </w:rPr>
-        <w:t>এর ভেতর অবজেক্ট ব্যবহার করার একটি প্রাকটিক্যাল এক্সাম্পল দেখাও</w:t>
-      </w:r>
-      <w:r>
-        <w:rPr>
-          <w:rFonts w:ascii="Baloo Da 2 Medium" w:hAnsi="Baloo Da 2 Medium" w:cs="Mangal" w:hint="cs"/>
-          <w:sz w:val="36"/>
-          <w:szCs w:val="36"/>
-          <w:cs/>
-          <w:lang w:bidi="bn-IN"/>
-        </w:rPr>
-        <w:t xml:space="preserve">। </w:t>
-      </w:r>
-      <w:r>
-        <w:rPr>
-          <w:rFonts w:ascii="Baloo Da 2 Medium" w:hAnsi="Baloo Da 2 Medium" w:cs="Vrinda" w:hint="cs"/>
-          <w:sz w:val="36"/>
-          <w:szCs w:val="36"/>
-          <w:cs/>
-          <w:lang w:bidi="bn-IN"/>
-        </w:rPr>
-        <w:t>(</w:t>
-      </w:r>
-      <w:r>
-        <w:rPr>
-          <w:rFonts w:ascii="Baloo Da 2 Medium" w:hAnsi="Baloo Da 2 Medium" w:cs="Vrinda"/>
+          <w:rFonts w:ascii="Baloo Da 2 Medium" w:hAnsi="Baloo Da 2 Medium" w:cs="Baloo Da 2 Medium"/>
+          <w:sz w:val="36"/>
+          <w:szCs w:val="36"/>
+          <w:cs/>
+          <w:lang w:bidi="bn-IN"/>
+        </w:rPr>
+        <w:t>এর ভেতর অবজেক্ট ব্যবহার করার একটি প্রাকটিক্যাল এক্সাম্পল দেখাও। (</w:t>
+      </w:r>
+      <w:r>
+        <w:rPr>
+          <w:rFonts w:ascii="Baloo Da 2 Medium" w:hAnsi="Baloo Da 2 Medium" w:cs="Baloo Da 2 Medium"/>
           <w:sz w:val="36"/>
           <w:szCs w:val="36"/>
           <w:lang w:bidi="bn-IN"/>
@@ -421,7 +407,7 @@
       </w:r>
       <w:r>
         <w:rPr>
-          <w:rFonts w:ascii="Baloo Da 2 Medium" w:hAnsi="Baloo Da 2 Medium" w:cs="Vrinda" w:hint="cs"/>
+          <w:rFonts w:ascii="Baloo Da 2 Medium" w:hAnsi="Baloo Da 2 Medium" w:cs="Baloo Da 2 Medium"/>
           <w:sz w:val="36"/>
           <w:szCs w:val="36"/>
           <w:cs/>
@@ -447,7 +433,7 @@
       </w:pPr>
       <w:r>
         <w:rPr>
-          <w:rFonts w:ascii="Baloo Da 2 Medium" w:hAnsi="Baloo Da 2 Medium" w:cs="Baloo Da 2 Medium" w:hint="cs"/>
+          <w:rFonts w:ascii="Baloo Da 2 Medium" w:hAnsi="Baloo Da 2 Medium" w:cs="Baloo Da 2 Medium"/>
           <w:sz w:val="36"/>
           <w:szCs w:val="36"/>
           <w:cs/>
@@ -467,23 +453,13 @@
       </w:r>
       <w:r>
         <w:rPr>
-          <w:rFonts w:ascii="Baloo Da 2 Medium" w:hAnsi="Baloo Da 2 Medium" w:cs="Baloo Da 2 Medium" w:hint="cs"/>
-          <w:sz w:val="36"/>
-          <w:szCs w:val="36"/>
-          <w:cs/>
-          <w:lang w:bidi="bn-IN"/>
-        </w:rPr>
-        <w:t>এর একটি ব্যাসিক এক্সাম্পল দেখাও</w:t>
-      </w:r>
-      <w:r>
-        <w:rPr>
-          <w:rFonts w:ascii="Baloo Da 2 Medium" w:hAnsi="Baloo Da 2 Medium" w:cs="Mangal" w:hint="cs"/>
-          <w:sz w:val="36"/>
-          <w:szCs w:val="36"/>
-          <w:cs/>
-          <w:lang w:bidi="bn-IN"/>
-        </w:rPr>
-        <w:t xml:space="preserve">। </w:t>
+          <w:rFonts w:ascii="Baloo Da 2 Medium" w:hAnsi="Baloo Da 2 Medium" w:cs="Baloo Da 2 Medium"/>
+          <w:sz w:val="36"/>
+          <w:szCs w:val="36"/>
+          <w:cs/>
+          <w:lang w:bidi="bn-IN"/>
+        </w:rPr>
+        <w:t xml:space="preserve">এর একটি ব্যাসিক এক্সাম্পল দেখাও। </w:t>
       </w:r>
     </w:p>
     <w:p>
@@ -513,7 +489,7 @@
       </w:r>
       <w:r>
         <w:rPr>
-          <w:rFonts w:ascii="Baloo Da 2 Medium" w:hAnsi="Baloo Da 2 Medium" w:cs="Baloo Da 2 Medium" w:hint="cs"/>
+          <w:rFonts w:ascii="Baloo Da 2 Medium" w:hAnsi="Baloo Da 2 Medium" w:cs="Baloo Da 2 Medium"/>
           <w:sz w:val="36"/>
           <w:szCs w:val="36"/>
           <w:cs/>
@@ -532,7 +508,7 @@
       </w:r>
       <w:r>
         <w:rPr>
-          <w:rFonts w:ascii="Baloo Da 2 Medium" w:hAnsi="Baloo Da 2 Medium" w:cs="Baloo Da 2 Medium" w:hint="cs"/>
+          <w:rFonts w:ascii="Baloo Da 2 Medium" w:hAnsi="Baloo Da 2 Medium" w:cs="Baloo Da 2 Medium"/>
           <w:sz w:val="36"/>
           <w:szCs w:val="36"/>
           <w:cs/>
@@ -587,7 +563,7 @@
       </w:r>
       <w:r>
         <w:rPr>
-          <w:rFonts w:ascii="Baloo Da 2 Medium" w:hAnsi="Baloo Da 2 Medium" w:cs="Baloo Da 2 Medium" w:hint="cs"/>
+          <w:rFonts w:ascii="Baloo Da 2 Medium" w:hAnsi="Baloo Da 2 Medium" w:cs="Baloo Da 2 Medium"/>
           <w:sz w:val="36"/>
           <w:szCs w:val="36"/>
           <w:cs/>
@@ -669,7 +645,7 @@
       </w:r>
       <w:r>
         <w:rPr>
-          <w:rFonts w:ascii="Baloo Da 2 Medium" w:hAnsi="Baloo Da 2 Medium" w:cs="Baloo Da 2 Medium" w:hint="cs"/>
+          <w:rFonts w:ascii="Baloo Da 2 Medium" w:hAnsi="Baloo Da 2 Medium" w:cs="Baloo Da 2 Medium"/>
           <w:color w:val="0070C0"/>
           <w:sz w:val="36"/>
           <w:szCs w:val="36"/>
@@ -731,7 +707,7 @@
       </w:r>
       <w:r>
         <w:rPr>
-          <w:rFonts w:ascii="Baloo Da 2 Medium" w:hAnsi="Baloo Da 2 Medium" w:cs="Baloo Da 2 Medium" w:hint="cs"/>
+          <w:rFonts w:ascii="Baloo Da 2 Medium" w:hAnsi="Baloo Da 2 Medium" w:cs="Baloo Da 2 Medium"/>
           <w:sz w:val="36"/>
           <w:szCs w:val="36"/>
           <w:cs/>
@@ -741,7 +717,7 @@
       </w:r>
       <w:r>
         <w:rPr>
-          <w:rFonts w:ascii="Baloo Da 2 Medium" w:hAnsi="Baloo Da 2 Medium" w:cs="Baloo Da 2 Medium" w:hint="cs"/>
+          <w:rFonts w:ascii="Baloo Da 2 Medium" w:hAnsi="Baloo Da 2 Medium" w:cs="Baloo Da 2 Medium"/>
           <w:sz w:val="36"/>
           <w:szCs w:val="36"/>
           <w:lang w:bidi="bn-IN"/>
@@ -750,23 +726,13 @@
       </w:r>
       <w:r>
         <w:rPr>
-          <w:rFonts w:ascii="Baloo Da 2 Medium" w:hAnsi="Baloo Da 2 Medium" w:cs="Baloo Da 2 Medium" w:hint="cs"/>
-          <w:sz w:val="36"/>
-          <w:szCs w:val="36"/>
-          <w:cs/>
-          <w:lang w:bidi="bn-IN"/>
-        </w:rPr>
-        <w:t xml:space="preserve"> একটি ব্যাসিক এক্সাম্পল দেখাও</w:t>
-      </w:r>
-      <w:r>
-        <w:rPr>
-          <w:rFonts w:ascii="Baloo Da 2 Medium" w:hAnsi="Baloo Da 2 Medium" w:cs="Mangal" w:hint="cs"/>
-          <w:sz w:val="36"/>
-          <w:szCs w:val="36"/>
-          <w:cs/>
-          <w:lang w:bidi="bn-IN"/>
-        </w:rPr>
-        <w:t xml:space="preserve">। </w:t>
+          <w:rFonts w:ascii="Baloo Da 2 Medium" w:hAnsi="Baloo Da 2 Medium" w:cs="Baloo Da 2 Medium"/>
+          <w:sz w:val="36"/>
+          <w:szCs w:val="36"/>
+          <w:cs/>
+          <w:lang w:bidi="bn-IN"/>
+        </w:rPr>
+        <w:t xml:space="preserve"> একটি ব্যাসিক এক্সাম্পল দেখাও। </w:t>
       </w:r>
     </w:p>
     <w:p>
@@ -774,38 +740,20 @@
         <w:spacing w:after="240" w:line="276" w:lineRule="auto"/>
         <w:ind w:left="360"/>
         <w:rPr>
-          <w:rFonts w:ascii="Baloo Da 2 Medium" w:hAnsi="Baloo Da 2 Medium" w:cs="Mangal"/>
-          <w:sz w:val="36"/>
-          <w:szCs w:val="36"/>
-          <w:lang w:bidi="bn-IN"/>
-        </w:rPr>
-      </w:pPr>
-      <w:r>
-        <w:rPr>
-          <w:rFonts w:ascii="Baloo Da 2 Medium" w:hAnsi="Baloo Da 2 Medium" w:cs="Baloo Da 2 Medium"/>
-          <w:sz w:val="36"/>
-          <w:szCs w:val="36"/>
-          <w:lang w:bidi="bn-IN"/>
-        </w:rPr>
-        <w:t>1</w:t>
-      </w:r>
-      <w:r>
-        <w:rPr>
-          <w:rFonts w:ascii="Baloo Da 2 Medium" w:hAnsi="Baloo Da 2 Medium" w:cs="Baloo Da 2 Medium"/>
-          <w:sz w:val="36"/>
-          <w:szCs w:val="36"/>
-          <w:lang w:bidi="bn-IN"/>
-        </w:rPr>
-        <w:t>4</w:t>
-      </w:r>
-      <w:r>
-        <w:rPr>
-          <w:rFonts w:ascii="Baloo Da 2 Medium" w:hAnsi="Baloo Da 2 Medium" w:cs="Baloo Da 2 Medium"/>
-          <w:sz w:val="36"/>
-          <w:szCs w:val="36"/>
-          <w:lang w:bidi="bn-IN"/>
-        </w:rPr>
-        <w:t xml:space="preserve">.  </w:t>
+          <w:rFonts w:ascii="Baloo Da 2 Medium" w:hAnsi="Baloo Da 2 Medium" w:cs="Baloo Da 2 Medium"/>
+          <w:sz w:val="36"/>
+          <w:szCs w:val="36"/>
+          <w:lang w:bidi="bn-IN"/>
+        </w:rPr>
+      </w:pPr>
+      <w:r>
+        <w:rPr>
+          <w:rFonts w:ascii="Baloo Da 2 Medium" w:hAnsi="Baloo Da 2 Medium" w:cs="Baloo Da 2 Medium"/>
+          <w:sz w:val="36"/>
+          <w:szCs w:val="36"/>
+          <w:lang w:bidi="bn-IN"/>
+        </w:rPr>
+        <w:t xml:space="preserve">14.  </w:t>
       </w:r>
       <w:r>
         <w:rPr>
@@ -828,13 +776,157 @@
       </w:r>
       <w:r>
         <w:rPr>
+          <w:rFonts w:ascii="Baloo Da 2 Medium" w:hAnsi="Baloo Da 2 Medium" w:cs="Baloo Da 2 Medium"/>
+          <w:sz w:val="36"/>
+          <w:szCs w:val="36"/>
+          <w:cs/>
+          <w:lang w:bidi="bn-IN"/>
+        </w:rPr>
+        <w:t xml:space="preserve">কম্পোনেন্ট কি </w:t>
+      </w:r>
+      <w:r>
+        <w:rPr>
+          <w:rFonts w:ascii="Baloo Da 2 Medium" w:hAnsi="Baloo Da 2 Medium" w:cs="Baloo Da 2 Medium"/>
+          <w:sz w:val="36"/>
+          <w:szCs w:val="36"/>
+          <w:lang w:bidi="bn-IN"/>
+        </w:rPr>
+        <w:t>?</w:t>
+      </w:r>
+      <w:r>
+        <w:rPr>
+          <w:rFonts w:ascii="Baloo Da 2 Medium" w:hAnsi="Baloo Da 2 Medium" w:cs="Baloo Da 2 Medium"/>
+          <w:sz w:val="36"/>
+          <w:szCs w:val="36"/>
+          <w:cs/>
+          <w:lang w:bidi="bn-IN"/>
+        </w:rPr>
+        <w:t xml:space="preserve"> একটি ব্যাসিক এক্সাম্পল দেখাও। </w:t>
+      </w:r>
+    </w:p>
+    <w:p>
+      <w:pPr>
+        <w:spacing w:after="240" w:line="276" w:lineRule="auto"/>
+        <w:ind w:left="360"/>
+        <w:rPr>
+          <w:rFonts w:ascii="Baloo Da 2 Medium" w:hAnsi="Baloo Da 2 Medium" w:cs="Baloo Da 2 Medium"/>
+          <w:sz w:val="36"/>
+          <w:szCs w:val="36"/>
+          <w:lang w:bidi="bn-IN"/>
+        </w:rPr>
+      </w:pPr>
+      <w:r>
+        <w:rPr>
+          <w:rFonts w:ascii="Baloo Da 2 Medium" w:hAnsi="Baloo Da 2 Medium" w:cs="Baloo Da 2 Medium"/>
+          <w:sz w:val="36"/>
+          <w:szCs w:val="36"/>
+          <w:lang w:bidi="bn-IN"/>
+        </w:rPr>
+        <w:t xml:space="preserve">15. </w:t>
+      </w:r>
+      <w:r>
+        <w:rPr>
+          <w:rFonts w:ascii="Baloo Da 2 Medium" w:hAnsi="Baloo Da 2 Medium" w:cs="Baloo Da 2 Medium"/>
+          <w:color w:val="0070C0"/>
+          <w:sz w:val="36"/>
+          <w:szCs w:val="36"/>
+          <w:lang w:bidi="bn-IN"/>
+        </w:rPr>
+        <w:t>tailwind</w:t>
+      </w:r>
+      <w:r>
+        <w:rPr>
+          <w:rFonts w:ascii="Baloo Da 2 Medium" w:hAnsi="Baloo Da 2 Medium" w:cs="Baloo Da 2 Medium"/>
+          <w:sz w:val="36"/>
+          <w:szCs w:val="36"/>
+          <w:lang w:bidi="bn-IN"/>
+        </w:rPr>
+        <w:t xml:space="preserve"> </w:t>
+      </w:r>
+      <w:r>
+        <w:rPr>
+          <w:rFonts w:ascii="Baloo Da 2 Medium" w:hAnsi="Baloo Da 2 Medium" w:cs="Baloo Da 2 Medium"/>
+          <w:sz w:val="36"/>
+          <w:szCs w:val="36"/>
+          <w:cs/>
+          <w:lang w:bidi="bn-IN"/>
+        </w:rPr>
+        <w:t>এ</w:t>
+      </w:r>
+      <w:r>
+        <w:rPr>
+          <w:rFonts w:ascii="Baloo Da 2 Medium" w:hAnsi="Baloo Da 2 Medium" w:cs="Baloo Da 2 Medium"/>
+          <w:sz w:val="36"/>
+          <w:szCs w:val="36"/>
+          <w:lang w:bidi="bn-IN"/>
+        </w:rPr>
+        <w:t xml:space="preserve"> @layer </w:t>
+      </w:r>
+      <w:r>
+        <w:rPr>
           <w:rFonts w:ascii="Baloo Da 2 Medium" w:hAnsi="Baloo Da 2 Medium" w:cs="Baloo Da 2 Medium" w:hint="cs"/>
           <w:sz w:val="36"/>
           <w:szCs w:val="36"/>
           <w:cs/>
           <w:lang w:bidi="bn-IN"/>
         </w:rPr>
-        <w:t>কম্পোনেন্ট</w:t>
+        <w:t xml:space="preserve">ব্যবহার করে কিভাবে </w:t>
+      </w:r>
+      <w:r>
+        <w:rPr>
+          <w:rFonts w:ascii="Baloo Da 2 Medium" w:hAnsi="Baloo Da 2 Medium" w:cs="Baloo Da 2 Medium"/>
+          <w:sz w:val="36"/>
+          <w:szCs w:val="36"/>
+          <w:lang w:bidi="bn-IN"/>
+        </w:rPr>
+        <w:t xml:space="preserve">base </w:t>
+      </w:r>
+      <w:r>
+        <w:rPr>
+          <w:rFonts w:ascii="Baloo Da 2 Medium" w:hAnsi="Baloo Da 2 Medium" w:cs="Baloo Da 2 Medium" w:hint="cs"/>
+          <w:sz w:val="36"/>
+          <w:szCs w:val="36"/>
+          <w:lang w:bidi="bn-IN"/>
+        </w:rPr>
+        <w:t>html</w:t>
+      </w:r>
+      <w:r>
+        <w:rPr>
+          <w:rFonts w:ascii="Baloo Da 2 Medium" w:hAnsi="Baloo Da 2 Medium" w:cs="Baloo Da 2 Medium"/>
+          <w:sz w:val="36"/>
+          <w:szCs w:val="36"/>
+          <w:lang w:bidi="bn-IN"/>
+        </w:rPr>
+        <w:t xml:space="preserve"> tag </w:t>
+      </w:r>
+      <w:r>
+        <w:rPr>
+          <w:rFonts w:ascii="Baloo Da 2 Medium" w:hAnsi="Baloo Da 2 Medium" w:cs="Baloo Da 2 Medium" w:hint="cs"/>
+          <w:sz w:val="36"/>
+          <w:szCs w:val="36"/>
+          <w:cs/>
+          <w:lang w:bidi="bn-IN"/>
+        </w:rPr>
+        <w:t xml:space="preserve">গুলোর স্টাইল পরিবর্তন করা যায় </w:t>
+      </w:r>
+      <w:r>
+        <w:rPr>
+          <w:rFonts w:ascii="Baloo Da 2 Medium" w:hAnsi="Baloo Da 2 Medium" w:cs="Baloo Da 2 Medium" w:hint="cs"/>
+          <w:sz w:val="36"/>
+          <w:szCs w:val="36"/>
+          <w:lang w:bidi="bn-IN"/>
+        </w:rPr>
+        <w:t>?</w:t>
+      </w:r>
+      <w:r>
+        <w:rPr>
+          <w:rFonts w:ascii="Baloo Da 2 Medium" w:hAnsi="Baloo Da 2 Medium" w:cs="Baloo Da 2 Medium" w:hint="cs"/>
+          <w:sz w:val="36"/>
+          <w:szCs w:val="36"/>
+          <w:cs/>
+          <w:lang w:bidi="bn-IN"/>
+        </w:rPr>
+        <w:t xml:space="preserve"> এছাড়া</w:t>
       </w:r>
       <w:bookmarkStart w:id="0" w:name="_GoBack"/>
       <w:bookmarkEnd w:id="0"/>
@@ -846,36 +938,17 @@
           <w:cs/>
           <w:lang w:bidi="bn-IN"/>
         </w:rPr>
-        <w:t xml:space="preserve"> কি </w:t>
-      </w:r>
-      <w:r>
-        <w:rPr>
-          <w:rFonts w:ascii="Baloo Da 2 Medium" w:hAnsi="Baloo Da 2 Medium" w:cs="Baloo Da 2 Medium" w:hint="cs"/>
-          <w:sz w:val="36"/>
-          <w:szCs w:val="36"/>
-          <w:lang w:bidi="bn-IN"/>
-        </w:rPr>
-        <w:t>?</w:t>
-      </w:r>
-      <w:r>
-        <w:rPr>
-          <w:rFonts w:ascii="Baloo Da 2 Medium" w:hAnsi="Baloo Da 2 Medium" w:cs="Baloo Da 2 Medium" w:hint="cs"/>
-          <w:sz w:val="36"/>
-          <w:szCs w:val="36"/>
-          <w:cs/>
-          <w:lang w:bidi="bn-IN"/>
-        </w:rPr>
-        <w:t xml:space="preserve"> একটি ব্যাসিক এক্সাম্পল দেখাও</w:t>
-      </w:r>
-      <w:r>
-        <w:rPr>
-          <w:rFonts w:ascii="Baloo Da 2 Medium" w:hAnsi="Baloo Da 2 Medium" w:cs="Mangal" w:hint="cs"/>
-          <w:sz w:val="36"/>
-          <w:szCs w:val="36"/>
-          <w:cs/>
-          <w:lang w:bidi="bn-IN"/>
-        </w:rPr>
-        <w:t xml:space="preserve">। </w:t>
+        <w:t xml:space="preserve"> </w:t>
+      </w:r>
+      <w:r>
+        <w:rPr>
+          <w:rFonts w:ascii="Baloo Da 2 Medium" w:hAnsi="Baloo Da 2 Medium" w:cs="Baloo Da 2 Medium"/>
+          <w:sz w:val="36"/>
+          <w:szCs w:val="36"/>
+          <w:cs/>
+          <w:lang w:bidi="bn-IN"/>
+        </w:rPr>
+        <w:t xml:space="preserve">কাস্টম ক্লাস দিয়ে কয়েকটি বিভিন্ন টাইপ বাটন তৈরি করে দেখাও। </w:t>
       </w:r>
     </w:p>
     <w:p>
@@ -883,7 +956,9 @@
         <w:spacing w:after="240" w:line="276" w:lineRule="auto"/>
         <w:ind w:left="360"/>
         <w:rPr>
-          <w:rFonts w:ascii="Baloo Da 2 Medium" w:hAnsi="Baloo Da 2 Medium" w:cs="Mangal"/>
+          <w:rFonts w:ascii="Baloo Da 2 SemiBold" w:hAnsi="Baloo Da 2 SemiBold" w:cs="Baloo Da 2 SemiBold"/>
+          <w:b/>
+          <w:bCs/>
           <w:sz w:val="36"/>
           <w:szCs w:val="36"/>
           <w:lang w:bidi="bn-IN"/>
@@ -895,7 +970,9 @@
         <w:spacing w:after="240" w:line="276" w:lineRule="auto"/>
         <w:ind w:left="360"/>
         <w:rPr>
-          <w:rFonts w:ascii="Baloo Da 2 Medium" w:hAnsi="Baloo Da 2 Medium" w:cs="Baloo Da 2 Medium" w:hint="cs"/>
+          <w:rFonts w:ascii="Baloo Da 2 SemiBold" w:hAnsi="Baloo Da 2 SemiBold" w:cs="Baloo Da 2 SemiBold"/>
+          <w:b/>
+          <w:bCs/>
           <w:sz w:val="36"/>
           <w:szCs w:val="36"/>
           <w:cs/>

</xml_diff>

<commit_message>
creating a todo app with redux tsc
</commit_message>
<xml_diff>
--- a/Sumit Saha/Notes/React - Sumit - questions.docx
+++ b/Sumit Saha/Notes/React - Sumit - questions.docx
@@ -801,7 +801,19 @@
           <w:cs/>
           <w:lang w:bidi="bn-IN"/>
         </w:rPr>
-        <w:t xml:space="preserve"> একটি ব্যাসিক এক্সাম্পল দেখাও। </w:t>
+        <w:t xml:space="preserve"> একটি ব্যাসিক এক্সাম্পল</w:t>
+      </w:r>
+      <w:bookmarkStart w:id="0" w:name="_GoBack"/>
+      <w:bookmarkEnd w:id="0"/>
+      <w:r>
+        <w:rPr>
+          <w:rFonts w:ascii="Baloo Da 2 Medium" w:hAnsi="Baloo Da 2 Medium" w:cs="Baloo Da 2 Medium"/>
+          <w:sz w:val="36"/>
+          <w:szCs w:val="36"/>
+          <w:cs/>
+          <w:lang w:bidi="bn-IN"/>
+        </w:rPr>
+        <w:t xml:space="preserve"> দেখাও। </w:t>
       </w:r>
     </w:p>
     <w:p>
@@ -928,8 +940,6 @@
         </w:rPr>
         <w:t xml:space="preserve"> এছাড়া</w:t>
       </w:r>
-      <w:bookmarkStart w:id="0" w:name="_GoBack"/>
-      <w:bookmarkEnd w:id="0"/>
       <w:r>
         <w:rPr>
           <w:rFonts w:ascii="Baloo Da 2 Medium" w:hAnsi="Baloo Da 2 Medium" w:cs="Baloo Da 2 Medium" w:hint="cs"/>
@@ -949,6 +959,179 @@
           <w:lang w:bidi="bn-IN"/>
         </w:rPr>
         <w:t xml:space="preserve">কাস্টম ক্লাস দিয়ে কয়েকটি বিভিন্ন টাইপ বাটন তৈরি করে দেখাও। </w:t>
+      </w:r>
+    </w:p>
+    <w:p>
+      <w:pPr>
+        <w:spacing w:after="240" w:line="276" w:lineRule="auto"/>
+        <w:ind w:left="360"/>
+        <w:rPr>
+          <w:rFonts w:ascii="Baloo Da 2 Medium" w:hAnsi="Baloo Da 2 Medium" w:cs="Baloo Da 2 Medium" w:hint="cs"/>
+          <w:sz w:val="36"/>
+          <w:szCs w:val="36"/>
+          <w:cs/>
+          <w:lang w:bidi="bn-IN"/>
+        </w:rPr>
+      </w:pPr>
+      <w:r>
+        <w:rPr>
+          <w:rFonts w:ascii="Baloo Da 2 Medium" w:hAnsi="Baloo Da 2 Medium" w:cs="Baloo Da 2 Medium"/>
+          <w:sz w:val="36"/>
+          <w:szCs w:val="36"/>
+          <w:lang w:bidi="bn-IN"/>
+        </w:rPr>
+        <w:t xml:space="preserve">16. </w:t>
+      </w:r>
+      <w:r>
+        <w:rPr>
+          <w:rFonts w:ascii="Baloo Da 2 Medium" w:hAnsi="Baloo Da 2 Medium" w:cs="Baloo Da 2 Medium"/>
+          <w:color w:val="0070C0"/>
+          <w:sz w:val="36"/>
+          <w:szCs w:val="36"/>
+          <w:lang w:bidi="bn-IN"/>
+        </w:rPr>
+        <w:t>tailwind</w:t>
+      </w:r>
+      <w:r>
+        <w:rPr>
+          <w:rFonts w:ascii="Baloo Da 2 Medium" w:hAnsi="Baloo Da 2 Medium" w:cs="Baloo Da 2 Medium"/>
+          <w:sz w:val="36"/>
+          <w:szCs w:val="36"/>
+          <w:lang w:bidi="bn-IN"/>
+        </w:rPr>
+        <w:t xml:space="preserve"> </w:t>
+      </w:r>
+      <w:r>
+        <w:rPr>
+          <w:rFonts w:ascii="Baloo Da 2 Medium" w:hAnsi="Baloo Da 2 Medium" w:cs="Baloo Da 2 Medium"/>
+          <w:sz w:val="36"/>
+          <w:szCs w:val="36"/>
+          <w:cs/>
+          <w:lang w:bidi="bn-IN"/>
+        </w:rPr>
+        <w:t>এ</w:t>
+      </w:r>
+      <w:r>
+        <w:rPr>
+          <w:rFonts w:ascii="Baloo Da 2 Medium" w:hAnsi="Baloo Da 2 Medium" w:cs="Baloo Da 2 Medium"/>
+          <w:sz w:val="36"/>
+          <w:szCs w:val="36"/>
+          <w:lang w:bidi="bn-IN"/>
+        </w:rPr>
+        <w:t xml:space="preserve"> </w:t>
+      </w:r>
+      <w:r>
+        <w:rPr>
+          <w:rFonts w:ascii="Baloo Da 2 Medium" w:hAnsi="Baloo Da 2 Medium" w:cs="Baloo Da 2 Medium"/>
+          <w:sz w:val="36"/>
+          <w:szCs w:val="36"/>
+          <w:lang w:bidi="bn-IN"/>
+        </w:rPr>
+        <w:t>twMerge(</w:t>
+      </w:r>
+      <w:r>
+        <w:rPr>
+          <w:rFonts w:ascii="Baloo Da 2 Medium" w:hAnsi="Baloo Da 2 Medium" w:cs="Baloo Da 2 Medium" w:hint="cs"/>
+          <w:sz w:val="36"/>
+          <w:szCs w:val="36"/>
+          <w:cs/>
+          <w:lang w:bidi="bn-IN"/>
+        </w:rPr>
+        <w:t xml:space="preserve"> </w:t>
+      </w:r>
+      <w:r>
+        <w:rPr>
+          <w:rFonts w:ascii="Baloo Da 2 Medium" w:hAnsi="Baloo Da 2 Medium" w:cs="Baloo Da 2 Medium" w:hint="cs"/>
+          <w:sz w:val="36"/>
+          <w:szCs w:val="36"/>
+          <w:lang w:bidi="bn-IN"/>
+        </w:rPr>
+        <w:t>)</w:t>
+      </w:r>
+      <w:r>
+        <w:rPr>
+          <w:rFonts w:ascii="Baloo Da 2 Medium" w:hAnsi="Baloo Da 2 Medium" w:cs="Baloo Da 2 Medium"/>
+          <w:sz w:val="36"/>
+          <w:szCs w:val="36"/>
+          <w:lang w:bidi="bn-IN"/>
+        </w:rPr>
+        <w:t>, clsx(</w:t>
+      </w:r>
+      <w:r>
+        <w:rPr>
+          <w:rFonts w:ascii="Baloo Da 2 Medium" w:hAnsi="Baloo Da 2 Medium" w:cs="Baloo Da 2 Medium" w:hint="cs"/>
+          <w:sz w:val="36"/>
+          <w:szCs w:val="36"/>
+          <w:cs/>
+          <w:lang w:bidi="bn-IN"/>
+        </w:rPr>
+        <w:t xml:space="preserve"> </w:t>
+      </w:r>
+      <w:r>
+        <w:rPr>
+          <w:rFonts w:ascii="Baloo Da 2 Medium" w:hAnsi="Baloo Da 2 Medium" w:cs="Baloo Da 2 Medium"/>
+          <w:sz w:val="36"/>
+          <w:szCs w:val="36"/>
+          <w:lang w:bidi="bn-IN"/>
+        </w:rPr>
+        <w:t xml:space="preserve">), </w:t>
+      </w:r>
+      <w:r>
+        <w:rPr>
+          <w:rFonts w:ascii="Baloo Da 2 Medium" w:hAnsi="Baloo Da 2 Medium" w:cs="Baloo Da 2 Medium" w:hint="cs"/>
+          <w:sz w:val="36"/>
+          <w:szCs w:val="36"/>
+          <w:cs/>
+          <w:lang w:bidi="bn-IN"/>
+        </w:rPr>
+        <w:t xml:space="preserve">এবং </w:t>
+      </w:r>
+      <w:r>
+        <w:rPr>
+          <w:rFonts w:ascii="Baloo Da 2 Medium" w:hAnsi="Baloo Da 2 Medium" w:cs="Baloo Da 2 Medium" w:hint="cs"/>
+          <w:sz w:val="36"/>
+          <w:szCs w:val="36"/>
+          <w:lang w:bidi="bn-IN"/>
+        </w:rPr>
+        <w:t>cn</w:t>
+      </w:r>
+      <w:r>
+        <w:rPr>
+          <w:rFonts w:ascii="Baloo Da 2 Medium" w:hAnsi="Baloo Da 2 Medium" w:cs="Baloo Da 2 Medium"/>
+          <w:sz w:val="36"/>
+          <w:szCs w:val="36"/>
+          <w:lang w:bidi="bn-IN"/>
+        </w:rPr>
+        <w:t xml:space="preserve"> </w:t>
+      </w:r>
+      <w:r>
+        <w:rPr>
+          <w:rFonts w:ascii="Baloo Da 2 Medium" w:hAnsi="Baloo Da 2 Medium" w:cs="Baloo Da 2 Medium" w:hint="cs"/>
+          <w:sz w:val="36"/>
+          <w:szCs w:val="36"/>
+          <w:cs/>
+          <w:lang w:bidi="bn-IN"/>
+        </w:rPr>
+        <w:t xml:space="preserve">ফাংশানের ব্যবহার কি </w:t>
+      </w:r>
+      <w:r>
+        <w:rPr>
+          <w:rFonts w:ascii="Baloo Da 2 Medium" w:hAnsi="Baloo Da 2 Medium" w:cs="Baloo Da 2 Medium" w:hint="cs"/>
+          <w:sz w:val="36"/>
+          <w:szCs w:val="36"/>
+          <w:lang w:bidi="bn-IN"/>
+        </w:rPr>
+        <w:t>?</w:t>
+      </w:r>
+      <w:r>
+        <w:rPr>
+          <w:rFonts w:ascii="Baloo Da 2 Medium" w:hAnsi="Baloo Da 2 Medium" w:cs="Baloo Da 2 Medium" w:hint="cs"/>
+          <w:sz w:val="36"/>
+          <w:szCs w:val="36"/>
+          <w:cs/>
+          <w:lang w:bidi="bn-IN"/>
+        </w:rPr>
+        <w:t xml:space="preserve"> উদাহরন সহ দেখাও। </w:t>
       </w:r>
     </w:p>
     <w:p>

</xml_diff>